<commit_message>
light name display added
</commit_message>
<xml_diff>
--- a/other/Aztech Internship_Weekly Report 16042021.docx
+++ b/other/Aztech Internship_Weekly Report 16042021.docx
@@ -748,7 +748,7 @@
                 <w:szCs w:val="20"/>
                 <w:lang w:val="en-US"/>
               </w:rPr>
-              <w:t>Keyboard and mouse input manager set up</w:t>
+              <w:t>Multi select lights with CTRL + LMB added</w:t>
             </w:r>
           </w:p>
           <w:p>
@@ -776,7 +776,7 @@
                 <w:szCs w:val="20"/>
                 <w:lang w:val="en-US"/>
               </w:rPr>
-              <w:t>Created indicator sphere for placing objects</w:t>
+              <w:t>Toggle On/Off/Normal added</w:t>
             </w:r>
           </w:p>
           <w:p>
@@ -804,7 +804,7 @@
                 <w:szCs w:val="20"/>
                 <w:lang w:val="en-US"/>
               </w:rPr>
-              <w:t>Created classes and mock API for loading scene data</w:t>
+              <w:t>Created error message display on screen</w:t>
             </w:r>
           </w:p>
         </w:tc>
@@ -910,66 +910,6 @@
                 <w:lang w:val="en-US"/>
               </w:rPr>
             </w:pPr>
-            <w:r>
-              <w:rPr>
-                <w:rFonts w:ascii="Arial" w:eastAsia="SimSun" w:hAnsi="Arial" w:cs="Arial"/>
-                <w:color w:val="0070C0"/>
-                <w:sz w:val="20"/>
-                <w:szCs w:val="20"/>
-                <w:lang w:val="en-US"/>
-              </w:rPr>
-              <w:t>Fixed bug with disabling context menu</w:t>
-            </w:r>
-          </w:p>
-          <w:p>
-            <w:pPr>
-              <w:pStyle w:val="ListParagraph"/>
-              <w:numPr>
-                <w:ilvl w:val="0"/>
-                <w:numId w:val="2"/>
-              </w:numPr>
-              <w:autoSpaceDN w:val="0"/>
-              <w:spacing w:line="256" w:lineRule="auto"/>
-              <w:rPr>
-                <w:rFonts w:ascii="Arial" w:eastAsia="SimSun" w:hAnsi="Arial" w:cs="Arial"/>
-                <w:color w:val="0070C0"/>
-                <w:sz w:val="20"/>
-                <w:szCs w:val="20"/>
-                <w:lang w:val="en-US"/>
-              </w:rPr>
-            </w:pPr>
-            <w:r>
-              <w:rPr>
-                <w:rFonts w:ascii="Arial" w:eastAsia="SimSun" w:hAnsi="Arial" w:cs="Arial"/>
-                <w:color w:val="0070C0"/>
-                <w:sz w:val="20"/>
-                <w:szCs w:val="20"/>
-                <w:lang w:val="en-US"/>
-              </w:rPr>
-              <w:t xml:space="preserve">Worked on bug regarding </w:t>
-            </w:r>
-            <w:proofErr w:type="spellStart"/>
-            <w:r>
-              <w:rPr>
-                <w:rFonts w:ascii="Arial" w:eastAsia="SimSun" w:hAnsi="Arial" w:cs="Arial"/>
-                <w:color w:val="0070C0"/>
-                <w:sz w:val="20"/>
-                <w:szCs w:val="20"/>
-                <w:lang w:val="en-US"/>
-              </w:rPr>
-              <w:t>useState</w:t>
-            </w:r>
-            <w:proofErr w:type="spellEnd"/>
-            <w:r>
-              <w:rPr>
-                <w:rFonts w:ascii="Arial" w:eastAsia="SimSun" w:hAnsi="Arial" w:cs="Arial"/>
-                <w:color w:val="0070C0"/>
-                <w:sz w:val="20"/>
-                <w:szCs w:val="20"/>
-                <w:lang w:val="en-US"/>
-              </w:rPr>
-              <w:t xml:space="preserve"> and scene data</w:t>
-            </w:r>
           </w:p>
         </w:tc>
       </w:tr>
@@ -1074,66 +1014,6 @@
                 <w:lang w:val="en-US"/>
               </w:rPr>
             </w:pPr>
-            <w:r>
-              <w:rPr>
-                <w:rFonts w:ascii="Arial" w:eastAsia="SimSun" w:hAnsi="Arial" w:cs="Arial"/>
-                <w:color w:val="0070C0"/>
-                <w:sz w:val="20"/>
-                <w:szCs w:val="20"/>
-                <w:lang w:val="en-US"/>
-              </w:rPr>
-              <w:t xml:space="preserve">Fixed bug with </w:t>
-            </w:r>
-            <w:proofErr w:type="spellStart"/>
-            <w:r>
-              <w:rPr>
-                <w:rFonts w:ascii="Arial" w:eastAsia="SimSun" w:hAnsi="Arial" w:cs="Arial"/>
-                <w:color w:val="0070C0"/>
-                <w:sz w:val="20"/>
-                <w:szCs w:val="20"/>
-                <w:lang w:val="en-US"/>
-              </w:rPr>
-              <w:t>useState</w:t>
-            </w:r>
-            <w:proofErr w:type="spellEnd"/>
-            <w:r>
-              <w:rPr>
-                <w:rFonts w:ascii="Arial" w:eastAsia="SimSun" w:hAnsi="Arial" w:cs="Arial"/>
-                <w:color w:val="0070C0"/>
-                <w:sz w:val="20"/>
-                <w:szCs w:val="20"/>
-                <w:lang w:val="en-US"/>
-              </w:rPr>
-              <w:t xml:space="preserve"> and scene data</w:t>
-            </w:r>
-          </w:p>
-          <w:p>
-            <w:pPr>
-              <w:pStyle w:val="ListParagraph"/>
-              <w:numPr>
-                <w:ilvl w:val="0"/>
-                <w:numId w:val="2"/>
-              </w:numPr>
-              <w:autoSpaceDN w:val="0"/>
-              <w:spacing w:line="256" w:lineRule="auto"/>
-              <w:rPr>
-                <w:rFonts w:ascii="Arial" w:eastAsia="SimSun" w:hAnsi="Arial" w:cs="Arial"/>
-                <w:color w:val="0070C0"/>
-                <w:sz w:val="20"/>
-                <w:szCs w:val="20"/>
-                <w:lang w:val="en-US"/>
-              </w:rPr>
-            </w:pPr>
-            <w:r>
-              <w:rPr>
-                <w:rFonts w:ascii="Arial" w:eastAsia="SimSun" w:hAnsi="Arial" w:cs="Arial"/>
-                <w:color w:val="0070C0"/>
-                <w:sz w:val="20"/>
-                <w:szCs w:val="20"/>
-                <w:lang w:val="en-US"/>
-              </w:rPr>
-              <w:t>Completed interface for saving and loading scene</w:t>
-            </w:r>
             <w:r>
               <w:rPr>
                 <w:rFonts w:ascii="Arial" w:eastAsia="SimSun" w:hAnsi="Arial" w:cs="Arial"/>
@@ -1238,67 +1118,6 @@
                 <w:lang w:val="en-US"/>
               </w:rPr>
             </w:pPr>
-            <w:r>
-              <w:rPr>
-                <w:rFonts w:ascii="Arial" w:eastAsia="SimSun" w:hAnsi="Arial" w:cs="Arial"/>
-                <w:color w:val="0070C0"/>
-                <w:sz w:val="20"/>
-                <w:szCs w:val="20"/>
-                <w:lang w:val="en-US"/>
-              </w:rPr>
-              <w:t>Set up input handling for creating new lights</w:t>
-            </w:r>
-          </w:p>
-          <w:p>
-            <w:pPr>
-              <w:autoSpaceDN w:val="0"/>
-              <w:spacing w:line="256" w:lineRule="auto"/>
-              <w:rPr>
-                <w:rFonts w:ascii="Arial" w:eastAsia="SimSun" w:hAnsi="Arial" w:cs="Arial"/>
-                <w:color w:val="0070C0"/>
-                <w:sz w:val="20"/>
-                <w:szCs w:val="20"/>
-                <w:lang w:val="en-US"/>
-              </w:rPr>
-            </w:pPr>
-            <w:r>
-              <w:rPr>
-                <w:rFonts w:ascii="Arial" w:eastAsia="SimSun" w:hAnsi="Arial" w:cs="Arial"/>
-                <w:color w:val="0070C0"/>
-                <w:sz w:val="20"/>
-                <w:szCs w:val="20"/>
-                <w:lang w:val="en-US"/>
-              </w:rPr>
-              <w:t>Kyla health app testing</w:t>
-            </w:r>
-          </w:p>
-          <w:p>
-            <w:pPr>
-              <w:pStyle w:val="ListParagraph"/>
-              <w:numPr>
-                <w:ilvl w:val="0"/>
-                <w:numId w:val="2"/>
-              </w:numPr>
-              <w:autoSpaceDN w:val="0"/>
-              <w:spacing w:line="256" w:lineRule="auto"/>
-              <w:rPr>
-                <w:rFonts w:ascii="Arial" w:eastAsia="SimSun" w:hAnsi="Arial" w:cs="Arial"/>
-                <w:color w:val="0070C0"/>
-                <w:sz w:val="20"/>
-                <w:szCs w:val="20"/>
-                <w:lang w:val="en-US"/>
-              </w:rPr>
-            </w:pPr>
-            <w:r>
-              <w:rPr>
-                <w:rFonts w:ascii="Arial" w:eastAsia="SimSun" w:hAnsi="Arial" w:cs="Arial"/>
-                <w:color w:val="0070C0"/>
-                <w:sz w:val="20"/>
-                <w:szCs w:val="20"/>
-                <w:lang w:val="en-US"/>
-              </w:rPr>
-              <w:t>Tested functionality</w:t>
-            </w:r>
           </w:p>
         </w:tc>
       </w:tr>
@@ -3066,6 +2885,7 @@
     <w:rsid w:val="001978D3"/>
     <w:rsid w:val="002E4D25"/>
     <w:rsid w:val="003E0F35"/>
+    <w:rsid w:val="004403C0"/>
     <w:rsid w:val="00447BB6"/>
     <w:rsid w:val="005E06DA"/>
     <w:rsid w:val="007232D0"/>

</xml_diff>

<commit_message>
updated report, added edit light name functionality
</commit_message>
<xml_diff>
--- a/other/Aztech Internship_Weekly Report 16042021.docx
+++ b/other/Aztech Internship_Weekly Report 16042021.docx
@@ -910,6 +910,100 @@
                 <w:lang w:val="en-US"/>
               </w:rPr>
             </w:pPr>
+            <w:r>
+              <w:rPr>
+                <w:rFonts w:ascii="Arial" w:eastAsia="SimSun" w:hAnsi="Arial" w:cs="Arial"/>
+                <w:color w:val="0070C0"/>
+                <w:sz w:val="20"/>
+                <w:szCs w:val="20"/>
+                <w:lang w:val="en-US"/>
+              </w:rPr>
+              <w:t>Move to light (camera) function added</w:t>
+            </w:r>
+          </w:p>
+          <w:p>
+            <w:pPr>
+              <w:pStyle w:val="ListParagraph"/>
+              <w:numPr>
+                <w:ilvl w:val="0"/>
+                <w:numId w:val="2"/>
+              </w:numPr>
+              <w:autoSpaceDN w:val="0"/>
+              <w:spacing w:line="256" w:lineRule="auto"/>
+              <w:rPr>
+                <w:rFonts w:ascii="Arial" w:eastAsia="SimSun" w:hAnsi="Arial" w:cs="Arial"/>
+                <w:color w:val="0070C0"/>
+                <w:sz w:val="20"/>
+                <w:szCs w:val="20"/>
+                <w:lang w:val="en-US"/>
+              </w:rPr>
+            </w:pPr>
+            <w:r>
+              <w:rPr>
+                <w:rFonts w:ascii="Arial" w:eastAsia="SimSun" w:hAnsi="Arial" w:cs="Arial"/>
+                <w:color w:val="0070C0"/>
+                <w:sz w:val="20"/>
+                <w:szCs w:val="20"/>
+                <w:lang w:val="en-US"/>
+              </w:rPr>
+              <w:t>Split some functions from scene to separate file</w:t>
+            </w:r>
+          </w:p>
+          <w:p>
+            <w:pPr>
+              <w:pStyle w:val="ListParagraph"/>
+              <w:numPr>
+                <w:ilvl w:val="0"/>
+                <w:numId w:val="2"/>
+              </w:numPr>
+              <w:autoSpaceDN w:val="0"/>
+              <w:spacing w:line="256" w:lineRule="auto"/>
+              <w:rPr>
+                <w:rFonts w:ascii="Arial" w:eastAsia="SimSun" w:hAnsi="Arial" w:cs="Arial"/>
+                <w:color w:val="0070C0"/>
+                <w:sz w:val="20"/>
+                <w:szCs w:val="20"/>
+                <w:lang w:val="en-US"/>
+              </w:rPr>
+            </w:pPr>
+            <w:r>
+              <w:rPr>
+                <w:rFonts w:ascii="Arial" w:eastAsia="SimSun" w:hAnsi="Arial" w:cs="Arial"/>
+                <w:color w:val="0070C0"/>
+                <w:sz w:val="20"/>
+                <w:szCs w:val="20"/>
+                <w:lang w:val="en-US"/>
+              </w:rPr>
+              <w:t>Fixed bugs with error message display and camera</w:t>
+            </w:r>
+          </w:p>
+          <w:p>
+            <w:pPr>
+              <w:pStyle w:val="ListParagraph"/>
+              <w:numPr>
+                <w:ilvl w:val="0"/>
+                <w:numId w:val="2"/>
+              </w:numPr>
+              <w:autoSpaceDN w:val="0"/>
+              <w:spacing w:line="256" w:lineRule="auto"/>
+              <w:rPr>
+                <w:rFonts w:ascii="Arial" w:eastAsia="SimSun" w:hAnsi="Arial" w:cs="Arial"/>
+                <w:color w:val="0070C0"/>
+                <w:sz w:val="20"/>
+                <w:szCs w:val="20"/>
+                <w:lang w:val="en-US"/>
+              </w:rPr>
+            </w:pPr>
+            <w:r>
+              <w:rPr>
+                <w:rFonts w:ascii="Arial" w:eastAsia="SimSun" w:hAnsi="Arial" w:cs="Arial"/>
+                <w:color w:val="0070C0"/>
+                <w:sz w:val="20"/>
+                <w:szCs w:val="20"/>
+                <w:lang w:val="en-US"/>
+              </w:rPr>
+              <w:t>Edit light name added</w:t>
+            </w:r>
           </w:p>
         </w:tc>
       </w:tr>
@@ -1265,27 +1359,7 @@
                     <w:szCs w:val="20"/>
                     <w:lang w:val="en-US"/>
                   </w:rPr>
-                  <w:t xml:space="preserve">Spent too long on fixing the bug with the </w:t>
-                </w:r>
-                <w:proofErr w:type="spellStart"/>
-                <w:r>
-                  <w:rPr>
-                    <w:rFonts w:ascii="Arial" w:eastAsia="Times New Roman" w:hAnsi="Arial" w:cs="Arial"/>
-                    <w:sz w:val="20"/>
-                    <w:szCs w:val="20"/>
-                    <w:lang w:val="en-US"/>
-                  </w:rPr>
-                  <w:t>useState</w:t>
-                </w:r>
-                <w:proofErr w:type="spellEnd"/>
-                <w:r>
-                  <w:rPr>
-                    <w:rFonts w:ascii="Arial" w:eastAsia="Times New Roman" w:hAnsi="Arial" w:cs="Arial"/>
-                    <w:sz w:val="20"/>
-                    <w:szCs w:val="20"/>
-                    <w:lang w:val="en-US"/>
-                  </w:rPr>
-                  <w:t xml:space="preserve"> hook due to misunderstanding the function scope of the DOM event listeners, but it is fixed now</w:t>
+                  <w:t>Spent too long on fixing the bug with the useState hook due to misunderstanding the function scope of the DOM event listeners, but it is fixed now</w:t>
                 </w:r>
               </w:p>
               <w:p>
@@ -2887,11 +2961,13 @@
     <w:rsid w:val="003E0F35"/>
     <w:rsid w:val="004403C0"/>
     <w:rsid w:val="00447BB6"/>
+    <w:rsid w:val="00577C72"/>
     <w:rsid w:val="005E06DA"/>
     <w:rsid w:val="007232D0"/>
     <w:rsid w:val="007365D9"/>
     <w:rsid w:val="008813F1"/>
     <w:rsid w:val="008C3DDC"/>
+    <w:rsid w:val="00971BAD"/>
     <w:rsid w:val="00C20722"/>
     <w:rsid w:val="00CD5361"/>
     <w:rsid w:val="00D756CE"/>

</xml_diff>

<commit_message>
plane click bug with selection box fixed
</commit_message>
<xml_diff>
--- a/other/Aztech Internship_Weekly Report 16042021.docx
+++ b/other/Aztech Internship_Weekly Report 16042021.docx
@@ -1116,7 +1116,35 @@
                 <w:szCs w:val="20"/>
                 <w:lang w:val="en-US"/>
               </w:rPr>
-              <w:t xml:space="preserve"> </w:t>
+              <w:t>Cleaned up code</w:t>
+            </w:r>
+          </w:p>
+          <w:p>
+            <w:pPr>
+              <w:pStyle w:val="ListParagraph"/>
+              <w:numPr>
+                <w:ilvl w:val="0"/>
+                <w:numId w:val="2"/>
+              </w:numPr>
+              <w:autoSpaceDN w:val="0"/>
+              <w:spacing w:line="256" w:lineRule="auto"/>
+              <w:rPr>
+                <w:rFonts w:ascii="Arial" w:eastAsia="SimSun" w:hAnsi="Arial" w:cs="Arial"/>
+                <w:color w:val="0070C0"/>
+                <w:sz w:val="20"/>
+                <w:szCs w:val="20"/>
+                <w:lang w:val="en-US"/>
+              </w:rPr>
+            </w:pPr>
+            <w:r>
+              <w:rPr>
+                <w:rFonts w:ascii="Arial" w:eastAsia="SimSun" w:hAnsi="Arial" w:cs="Arial"/>
+                <w:color w:val="0070C0"/>
+                <w:sz w:val="20"/>
+                <w:szCs w:val="20"/>
+                <w:lang w:val="en-US"/>
+              </w:rPr>
+              <w:t>Selection box for multi select is technically working, but fails to render the box and causes a bug with outlining</w:t>
             </w:r>
           </w:p>
         </w:tc>
@@ -1334,7 +1362,7 @@
                     <w:szCs w:val="20"/>
                     <w:lang w:val="en-US"/>
                   </w:rPr>
-                  <w:t>Basic camera controls and light placement completed for the three.js scene, but would require setting up the array of references to the light objects at the scene level for all the other features</w:t>
+                  <w:t>Basic functionality (adding/removing lights, change name, toggle mode etc.) for the three.js scene is complete</w:t>
                 </w:r>
               </w:p>
               <w:p>
@@ -1359,8 +1387,19 @@
                     <w:szCs w:val="20"/>
                     <w:lang w:val="en-US"/>
                   </w:rPr>
-                  <w:t>Spent too long on fixing the bug with the useState hook due to misunderstanding the function scope of the DOM event listeners, but it is fixed now</w:t>
+                  <w:t xml:space="preserve">UI is a lot cleaner and easier to manage than previous implementation with </w:t>
                 </w:r>
+                <w:proofErr w:type="spellStart"/>
+                <w:r>
+                  <w:rPr>
+                    <w:rFonts w:ascii="Arial" w:eastAsia="Times New Roman" w:hAnsi="Arial" w:cs="Arial"/>
+                    <w:sz w:val="20"/>
+                    <w:szCs w:val="20"/>
+                    <w:lang w:val="en-US"/>
+                  </w:rPr>
+                  <w:t>dat.gui</w:t>
+                </w:r>
+                <w:proofErr w:type="spellEnd"/>
               </w:p>
               <w:p>
                 <w:pPr>
@@ -1384,7 +1423,7 @@
                     <w:szCs w:val="20"/>
                     <w:lang w:val="en-US"/>
                   </w:rPr>
-                  <w:t>Working on testing the Kyla health app was a nice change of pace from front-end development</w:t>
+                  <w:t>Advanced features are still lacking – groups, triggers, group colours etc.</w:t>
                 </w:r>
               </w:p>
               <w:p>
@@ -2957,6 +2996,7 @@
     <w:rsidRoot w:val="00DA0FE7"/>
     <w:rsid w:val="000849AC"/>
     <w:rsid w:val="001978D3"/>
+    <w:rsid w:val="001C7D2E"/>
     <w:rsid w:val="002E4D25"/>
     <w:rsid w:val="003E0F35"/>
     <w:rsid w:val="004403C0"/>

</xml_diff>